<commit_message>
versão final do resumo
</commit_message>
<xml_diff>
--- a/resumo-projeto-final.docx
+++ b/resumo-projeto-final.docx
@@ -1,6 +1,6 @@
 
 <file path=word/document.xml><?xml version="1.0" encoding="utf-8"?>
-<w:document xmlns:wpc="http://schemas.microsoft.com/office/word/2010/wordprocessingCanvas" xmlns:cx="http://schemas.microsoft.com/office/drawing/2014/chartex" xmlns:cx1="http://schemas.microsoft.com/office/drawing/2015/9/8/chartex" xmlns:mc="http://schemas.openxmlformats.org/markup-compatibility/2006" xmlns:o="urn:schemas-microsoft-com:office:office" xmlns:r="http://schemas.openxmlformats.org/officeDocument/2006/relationships" xmlns:m="http://schemas.openxmlformats.org/officeDocument/2006/math" xmlns:v="urn:schemas-microsoft-com:vml" xmlns:wp14="http://schemas.microsoft.com/office/word/2010/wordprocessingDrawing" xmlns:wp="http://schemas.openxmlformats.org/drawingml/2006/wordprocessingDrawing" xmlns:w10="urn:schemas-microsoft-com:office:word" xmlns:w="http://schemas.openxmlformats.org/wordprocessingml/2006/main" xmlns:w14="http://schemas.microsoft.com/office/word/2010/wordml" xmlns:w15="http://schemas.microsoft.com/office/word/2012/wordml" xmlns:w16se="http://schemas.microsoft.com/office/word/2015/wordml/symex" xmlns:wpg="http://schemas.microsoft.com/office/word/2010/wordprocessingGroup" xmlns:wpi="http://schemas.microsoft.com/office/word/2010/wordprocessingInk" xmlns:wne="http://schemas.microsoft.com/office/word/2006/wordml" xmlns:wps="http://schemas.microsoft.com/office/word/2010/wordprocessingShape" mc:Ignorable="w14 w15 w16se wp14">
+<w:document xmlns:wpc="http://schemas.microsoft.com/office/word/2010/wordprocessingCanvas" xmlns:cx="http://schemas.microsoft.com/office/drawing/2014/chartex" xmlns:cx1="http://schemas.microsoft.com/office/drawing/2015/9/8/chartex" xmlns:cx2="http://schemas.microsoft.com/office/drawing/2015/10/21/chartex" xmlns:cx3="http://schemas.microsoft.com/office/drawing/2016/5/9/chartex" xmlns:cx4="http://schemas.microsoft.com/office/drawing/2016/5/10/chartex" xmlns:cx5="http://schemas.microsoft.com/office/drawing/2016/5/11/chartex" xmlns:cx6="http://schemas.microsoft.com/office/drawing/2016/5/12/chartex" xmlns:cx7="http://schemas.microsoft.com/office/drawing/2016/5/13/chartex" xmlns:cx8="http://schemas.microsoft.com/office/drawing/2016/5/14/chartex" xmlns:mc="http://schemas.openxmlformats.org/markup-compatibility/2006" xmlns:aink="http://schemas.microsoft.com/office/drawing/2016/ink" xmlns:am3d="http://schemas.microsoft.com/office/drawing/2017/model3d" xmlns:o="urn:schemas-microsoft-com:office:office" xmlns:oel="http://schemas.microsoft.com/office/2019/extlst" xmlns:r="http://schemas.openxmlformats.org/officeDocument/2006/relationships" xmlns:m="http://schemas.openxmlformats.org/officeDocument/2006/math" xmlns:v="urn:schemas-microsoft-com:vml" xmlns:wp14="http://schemas.microsoft.com/office/word/2010/wordprocessingDrawing" xmlns:wp="http://schemas.openxmlformats.org/drawingml/2006/wordprocessingDrawing" xmlns:w10="urn:schemas-microsoft-com:office:word" xmlns:w="http://schemas.openxmlformats.org/wordprocessingml/2006/main" xmlns:w14="http://schemas.microsoft.com/office/word/2010/wordml" xmlns:w15="http://schemas.microsoft.com/office/word/2012/wordml" xmlns:w16cex="http://schemas.microsoft.com/office/word/2018/wordml/cex" xmlns:w16cid="http://schemas.microsoft.com/office/word/2016/wordml/cid" xmlns:w16="http://schemas.microsoft.com/office/word/2018/wordml" xmlns:w16du="http://schemas.microsoft.com/office/word/2023/wordml/word16du" xmlns:w16sdtdh="http://schemas.microsoft.com/office/word/2020/wordml/sdtdatahash" xmlns:w16sdtfl="http://schemas.microsoft.com/office/word/2024/wordml/sdtformatlock" xmlns:w16se="http://schemas.microsoft.com/office/word/2015/wordml/symex" xmlns:wpg="http://schemas.microsoft.com/office/word/2010/wordprocessingGroup" xmlns:wpi="http://schemas.microsoft.com/office/word/2010/wordprocessingInk" xmlns:wne="http://schemas.microsoft.com/office/word/2006/wordml" xmlns:wps="http://schemas.microsoft.com/office/word/2010/wordprocessingShape" mc:Ignorable="w14 w15 w16se w16cid w16 w16cex w16sdtdh w16sdtfl w16du wp14">
   <w:body>
     <w:p>
       <w:pPr>
@@ -57,43 +57,7 @@
           <w:sz w:val="24"/>
           <w:szCs w:val="24"/>
         </w:rPr>
-        <w:t xml:space="preserve">Beatriz Moreira </w:t>
-      </w:r>
-      <w:proofErr w:type="spellStart"/>
-      <w:r>
-        <w:rPr>
-          <w:rFonts w:ascii="Times New Roman" w:hAnsi="Times New Roman" w:cs="Times New Roman"/>
-          <w:sz w:val="24"/>
-          <w:szCs w:val="24"/>
-        </w:rPr>
-        <w:t>Magiore</w:t>
-      </w:r>
-      <w:proofErr w:type="spellEnd"/>
-      <w:r>
-        <w:rPr>
-          <w:rFonts w:ascii="Times New Roman" w:hAnsi="Times New Roman" w:cs="Times New Roman"/>
-          <w:sz w:val="24"/>
-          <w:szCs w:val="24"/>
-        </w:rPr>
-        <w:t xml:space="preserve">, João Lucas </w:t>
-      </w:r>
-      <w:proofErr w:type="spellStart"/>
-      <w:r>
-        <w:rPr>
-          <w:rFonts w:ascii="Times New Roman" w:hAnsi="Times New Roman" w:cs="Times New Roman"/>
-          <w:sz w:val="24"/>
-          <w:szCs w:val="24"/>
-        </w:rPr>
-        <w:t>Sacomani</w:t>
-      </w:r>
-      <w:proofErr w:type="spellEnd"/>
-      <w:r>
-        <w:rPr>
-          <w:rFonts w:ascii="Times New Roman" w:hAnsi="Times New Roman" w:cs="Times New Roman"/>
-          <w:sz w:val="24"/>
-          <w:szCs w:val="24"/>
-        </w:rPr>
-        <w:t xml:space="preserve"> Gardenal, Kaio Murilo Leite</w:t>
+        <w:t>Beatriz Moreira Magiore, João Lucas Sacomani Gardenal, Kaio Murilo Leite</w:t>
       </w:r>
     </w:p>
     <w:p>
@@ -138,7 +102,6 @@
           <w:rFonts w:ascii="Times New Roman" w:hAnsi="Times New Roman" w:cs="Times New Roman"/>
         </w:rPr>
       </w:pPr>
-      <w:proofErr w:type="spellStart"/>
       <w:r>
         <w:rPr>
           <w:rFonts w:ascii="Times New Roman" w:hAnsi="Times New Roman" w:cs="Times New Roman"/>
@@ -151,7 +114,6 @@
         </w:rPr>
         <w:t>Dataset</w:t>
       </w:r>
-      <w:proofErr w:type="spellEnd"/>
       <w:r>
         <w:rPr>
           <w:rFonts w:ascii="Times New Roman" w:hAnsi="Times New Roman" w:cs="Times New Roman"/>
@@ -199,7 +161,6 @@
         </w:rPr>
         <w:t xml:space="preserve">O </w:t>
       </w:r>
-      <w:proofErr w:type="spellStart"/>
       <w:r>
         <w:rPr>
           <w:rFonts w:ascii="Times New Roman" w:hAnsi="Times New Roman" w:cs="Times New Roman"/>
@@ -210,7 +171,6 @@
         </w:rPr>
         <w:t>dataset</w:t>
       </w:r>
-      <w:proofErr w:type="spellEnd"/>
       <w:r>
         <w:rPr>
           <w:rFonts w:ascii="Times New Roman" w:hAnsi="Times New Roman" w:cs="Times New Roman"/>
@@ -227,9 +187,16 @@
           <w:sz w:val="24"/>
           <w:szCs w:val="24"/>
         </w:rPr>
-        <w:t xml:space="preserve">“Global </w:t>
-      </w:r>
-      <w:proofErr w:type="spellStart"/>
+        <w:t>“Global Earthquake &amp; Tsunami Risk Assessment”</w:t>
+      </w:r>
+      <w:r>
+        <w:rPr>
+          <w:rFonts w:ascii="Times New Roman" w:hAnsi="Times New Roman" w:cs="Times New Roman"/>
+          <w:sz w:val="24"/>
+          <w:szCs w:val="24"/>
+        </w:rPr>
+        <w:t xml:space="preserve">, disponível na plataforma </w:t>
+      </w:r>
       <w:r>
         <w:rPr>
           <w:rFonts w:ascii="Times New Roman" w:hAnsi="Times New Roman" w:cs="Times New Roman"/>
@@ -238,39 +205,8 @@
           <w:sz w:val="24"/>
           <w:szCs w:val="24"/>
         </w:rPr>
-        <w:t>Earthquake</w:t>
-      </w:r>
-      <w:proofErr w:type="spellEnd"/>
-      <w:r>
-        <w:rPr>
-          <w:rFonts w:ascii="Times New Roman" w:hAnsi="Times New Roman" w:cs="Times New Roman"/>
-          <w:i/>
-          <w:iCs/>
-          <w:sz w:val="24"/>
-          <w:szCs w:val="24"/>
-        </w:rPr>
-        <w:t xml:space="preserve"> &amp; Tsunami Risk Assessment”</w:t>
-      </w:r>
-      <w:r>
-        <w:rPr>
-          <w:rFonts w:ascii="Times New Roman" w:hAnsi="Times New Roman" w:cs="Times New Roman"/>
-          <w:sz w:val="24"/>
-          <w:szCs w:val="24"/>
-        </w:rPr>
-        <w:t xml:space="preserve">, disponível na plataforma </w:t>
-      </w:r>
-      <w:proofErr w:type="spellStart"/>
-      <w:r>
-        <w:rPr>
-          <w:rFonts w:ascii="Times New Roman" w:hAnsi="Times New Roman" w:cs="Times New Roman"/>
-          <w:i/>
-          <w:iCs/>
-          <w:sz w:val="24"/>
-          <w:szCs w:val="24"/>
-        </w:rPr>
         <w:t>Kagle</w:t>
       </w:r>
-      <w:proofErr w:type="spellEnd"/>
       <w:r>
         <w:rPr>
           <w:rFonts w:ascii="Times New Roman" w:hAnsi="Times New Roman" w:cs="Times New Roman"/>
@@ -499,7 +435,6 @@
         </w:rPr>
         <w:t>nenhum (</w:t>
       </w:r>
-      <w:proofErr w:type="spellStart"/>
       <w:r>
         <w:rPr>
           <w:rFonts w:ascii="Times New Roman" w:hAnsi="Times New Roman" w:cs="Times New Roman"/>
@@ -510,7 +445,6 @@
         </w:rPr>
         <w:t>dataset</w:t>
       </w:r>
-      <w:proofErr w:type="spellEnd"/>
       <w:r>
         <w:rPr>
           <w:rFonts w:ascii="Times New Roman" w:hAnsi="Times New Roman" w:cs="Times New Roman"/>
@@ -569,7 +503,6 @@
         </w:rPr>
         <w:t xml:space="preserve">Tabela 1 – Descrição das variáveis do </w:t>
       </w:r>
-      <w:proofErr w:type="spellStart"/>
       <w:r>
         <w:rPr>
           <w:rFonts w:ascii="Times New Roman" w:hAnsi="Times New Roman" w:cs="Times New Roman"/>
@@ -578,11 +511,10 @@
         </w:rPr>
         <w:t>dataset</w:t>
       </w:r>
-      <w:proofErr w:type="spellEnd"/>
     </w:p>
     <w:tbl>
       <w:tblPr>
-        <w:tblStyle w:val="TabelaSimples2"/>
+        <w:tblStyle w:val="SimplesTabela2"/>
         <w:tblW w:w="8505" w:type="dxa"/>
         <w:tblLook w:val="04A0" w:firstRow="1" w:lastRow="0" w:firstColumn="1" w:lastColumn="0" w:noHBand="0" w:noVBand="1"/>
       </w:tblPr>
@@ -721,7 +653,6 @@
                 <w:iCs/>
               </w:rPr>
             </w:pPr>
-            <w:proofErr w:type="spellStart"/>
             <w:r>
               <w:rPr>
                 <w:rFonts w:ascii="Times New Roman" w:hAnsi="Times New Roman" w:cs="Times New Roman"/>
@@ -730,7 +661,6 @@
               </w:rPr>
               <w:t>float</w:t>
             </w:r>
-            <w:proofErr w:type="spellEnd"/>
           </w:p>
         </w:tc>
         <w:tc>
@@ -790,14 +720,12 @@
                 <w:rFonts w:ascii="Times New Roman" w:hAnsi="Times New Roman" w:cs="Times New Roman"/>
               </w:rPr>
             </w:pPr>
-            <w:proofErr w:type="spellStart"/>
             <w:r>
               <w:rPr>
                 <w:rFonts w:ascii="Times New Roman" w:hAnsi="Times New Roman" w:cs="Times New Roman"/>
               </w:rPr>
               <w:t>cdi</w:t>
             </w:r>
-            <w:proofErr w:type="spellEnd"/>
           </w:p>
         </w:tc>
         <w:tc>
@@ -815,7 +743,6 @@
                 <w:iCs/>
               </w:rPr>
             </w:pPr>
-            <w:proofErr w:type="spellStart"/>
             <w:r>
               <w:rPr>
                 <w:rFonts w:ascii="Times New Roman" w:hAnsi="Times New Roman" w:cs="Times New Roman"/>
@@ -824,7 +751,6 @@
               </w:rPr>
               <w:t>integer</w:t>
             </w:r>
-            <w:proofErr w:type="spellEnd"/>
           </w:p>
         </w:tc>
         <w:tc>
@@ -897,7 +823,6 @@
                 <w:rFonts w:ascii="Times New Roman" w:hAnsi="Times New Roman" w:cs="Times New Roman"/>
               </w:rPr>
             </w:pPr>
-            <w:proofErr w:type="spellStart"/>
             <w:r>
               <w:rPr>
                 <w:rFonts w:ascii="Times New Roman" w:hAnsi="Times New Roman" w:cs="Times New Roman"/>
@@ -905,7 +830,6 @@
               <w:lastRenderedPageBreak/>
               <w:t>mmi</w:t>
             </w:r>
-            <w:proofErr w:type="spellEnd"/>
           </w:p>
         </w:tc>
         <w:tc>
@@ -923,7 +847,6 @@
                 <w:iCs/>
               </w:rPr>
             </w:pPr>
-            <w:proofErr w:type="spellStart"/>
             <w:r>
               <w:rPr>
                 <w:rFonts w:ascii="Times New Roman" w:hAnsi="Times New Roman" w:cs="Times New Roman"/>
@@ -932,7 +855,6 @@
               </w:rPr>
               <w:t>integer</w:t>
             </w:r>
-            <w:proofErr w:type="spellEnd"/>
           </w:p>
         </w:tc>
         <w:tc>
@@ -961,131 +883,89 @@
               <w:br/>
               <w:t>(</w:t>
             </w:r>
-            <w:proofErr w:type="spellStart"/>
             <w:r>
               <w:rPr>
                 <w:rFonts w:ascii="Times New Roman" w:hAnsi="Times New Roman" w:cs="Times New Roman"/>
                 <w:i/>
                 <w:iCs/>
               </w:rPr>
-              <w:t>Modified</w:t>
-            </w:r>
-            <w:proofErr w:type="spellEnd"/>
-            <w:r>
+              <w:t>Modified Mercalli Intensity</w:t>
+            </w:r>
+            <w:r>
+              <w:rPr>
+                <w:rFonts w:ascii="Times New Roman" w:hAnsi="Times New Roman" w:cs="Times New Roman"/>
+              </w:rPr>
+              <w:t>)</w:t>
+            </w:r>
+          </w:p>
+        </w:tc>
+        <w:tc>
+          <w:tcPr>
+            <w:tcW w:w="2409" w:type="dxa"/>
+          </w:tcPr>
+          <w:p>
+            <w:pPr>
+              <w:spacing w:before="240" w:line="360" w:lineRule="auto"/>
+              <w:jc w:val="center"/>
+              <w:cnfStyle w:val="000000100000" w:firstRow="0" w:lastRow="0" w:firstColumn="0" w:lastColumn="0" w:oddVBand="0" w:evenVBand="0" w:oddHBand="1" w:evenHBand="0" w:firstRowFirstColumn="0" w:firstRowLastColumn="0" w:lastRowFirstColumn="0" w:lastRowLastColumn="0"/>
+              <w:rPr>
+                <w:rFonts w:ascii="Times New Roman" w:hAnsi="Times New Roman" w:cs="Times New Roman"/>
+              </w:rPr>
+            </w:pPr>
+            <w:r>
+              <w:rPr>
+                <w:rFonts w:ascii="Times New Roman" w:hAnsi="Times New Roman" w:cs="Times New Roman"/>
+              </w:rPr>
+              <w:t>1 – 9</w:t>
+            </w:r>
+          </w:p>
+        </w:tc>
+      </w:tr>
+      <w:tr>
+        <w:tc>
+          <w:tcPr>
+            <w:cnfStyle w:val="001000000000" w:firstRow="0" w:lastRow="0" w:firstColumn="1" w:lastColumn="0" w:oddVBand="0" w:evenVBand="0" w:oddHBand="0" w:evenHBand="0" w:firstRowFirstColumn="0" w:firstRowLastColumn="0" w:lastRowFirstColumn="0" w:lastRowLastColumn="0"/>
+            <w:tcW w:w="1276" w:type="dxa"/>
+          </w:tcPr>
+          <w:p>
+            <w:pPr>
+              <w:spacing w:before="240" w:line="360" w:lineRule="auto"/>
+              <w:jc w:val="center"/>
+              <w:rPr>
+                <w:rFonts w:ascii="Times New Roman" w:hAnsi="Times New Roman" w:cs="Times New Roman"/>
+              </w:rPr>
+            </w:pPr>
+            <w:r>
+              <w:rPr>
+                <w:rFonts w:ascii="Times New Roman" w:hAnsi="Times New Roman" w:cs="Times New Roman"/>
+              </w:rPr>
+              <w:t>sig</w:t>
+            </w:r>
+          </w:p>
+        </w:tc>
+        <w:tc>
+          <w:tcPr>
+            <w:tcW w:w="992" w:type="dxa"/>
+          </w:tcPr>
+          <w:p>
+            <w:pPr>
+              <w:spacing w:before="240" w:line="360" w:lineRule="auto"/>
+              <w:jc w:val="center"/>
+              <w:cnfStyle w:val="000000000000" w:firstRow="0" w:lastRow="0" w:firstColumn="0" w:lastColumn="0" w:oddVBand="0" w:evenVBand="0" w:oddHBand="0" w:evenHBand="0" w:firstRowFirstColumn="0" w:firstRowLastColumn="0" w:lastRowFirstColumn="0" w:lastRowLastColumn="0"/>
               <w:rPr>
                 <w:rFonts w:ascii="Times New Roman" w:hAnsi="Times New Roman" w:cs="Times New Roman"/>
                 <w:i/>
                 <w:iCs/>
               </w:rPr>
-              <w:t xml:space="preserve"> </w:t>
-            </w:r>
-            <w:proofErr w:type="spellStart"/>
+            </w:pPr>
             <w:r>
               <w:rPr>
                 <w:rFonts w:ascii="Times New Roman" w:hAnsi="Times New Roman" w:cs="Times New Roman"/>
                 <w:i/>
                 <w:iCs/>
               </w:rPr>
-              <w:t>Mercalli</w:t>
-            </w:r>
-            <w:proofErr w:type="spellEnd"/>
-            <w:r>
-              <w:rPr>
-                <w:rFonts w:ascii="Times New Roman" w:hAnsi="Times New Roman" w:cs="Times New Roman"/>
-                <w:i/>
-                <w:iCs/>
-              </w:rPr>
-              <w:t xml:space="preserve"> </w:t>
-            </w:r>
-            <w:proofErr w:type="spellStart"/>
-            <w:r>
-              <w:rPr>
-                <w:rFonts w:ascii="Times New Roman" w:hAnsi="Times New Roman" w:cs="Times New Roman"/>
-                <w:i/>
-                <w:iCs/>
-              </w:rPr>
-              <w:t>Intensity</w:t>
-            </w:r>
-            <w:proofErr w:type="spellEnd"/>
-            <w:r>
-              <w:rPr>
-                <w:rFonts w:ascii="Times New Roman" w:hAnsi="Times New Roman" w:cs="Times New Roman"/>
-              </w:rPr>
-              <w:t>)</w:t>
-            </w:r>
-          </w:p>
-        </w:tc>
-        <w:tc>
-          <w:tcPr>
-            <w:tcW w:w="2409" w:type="dxa"/>
-          </w:tcPr>
-          <w:p>
-            <w:pPr>
-              <w:spacing w:before="240" w:line="360" w:lineRule="auto"/>
-              <w:jc w:val="center"/>
-              <w:cnfStyle w:val="000000100000" w:firstRow="0" w:lastRow="0" w:firstColumn="0" w:lastColumn="0" w:oddVBand="0" w:evenVBand="0" w:oddHBand="1" w:evenHBand="0" w:firstRowFirstColumn="0" w:firstRowLastColumn="0" w:lastRowFirstColumn="0" w:lastRowLastColumn="0"/>
-              <w:rPr>
-                <w:rFonts w:ascii="Times New Roman" w:hAnsi="Times New Roman" w:cs="Times New Roman"/>
-              </w:rPr>
-            </w:pPr>
-            <w:r>
-              <w:rPr>
-                <w:rFonts w:ascii="Times New Roman" w:hAnsi="Times New Roman" w:cs="Times New Roman"/>
-              </w:rPr>
-              <w:t>1 – 9</w:t>
-            </w:r>
-          </w:p>
-        </w:tc>
-      </w:tr>
-      <w:tr>
-        <w:tc>
-          <w:tcPr>
-            <w:cnfStyle w:val="001000000000" w:firstRow="0" w:lastRow="0" w:firstColumn="1" w:lastColumn="0" w:oddVBand="0" w:evenVBand="0" w:oddHBand="0" w:evenHBand="0" w:firstRowFirstColumn="0" w:firstRowLastColumn="0" w:lastRowFirstColumn="0" w:lastRowLastColumn="0"/>
-            <w:tcW w:w="1276" w:type="dxa"/>
-          </w:tcPr>
-          <w:p>
-            <w:pPr>
-              <w:spacing w:before="240" w:line="360" w:lineRule="auto"/>
-              <w:jc w:val="center"/>
-              <w:rPr>
-                <w:rFonts w:ascii="Times New Roman" w:hAnsi="Times New Roman" w:cs="Times New Roman"/>
-              </w:rPr>
-            </w:pPr>
-            <w:proofErr w:type="spellStart"/>
-            <w:r>
-              <w:rPr>
-                <w:rFonts w:ascii="Times New Roman" w:hAnsi="Times New Roman" w:cs="Times New Roman"/>
-              </w:rPr>
-              <w:t>sig</w:t>
-            </w:r>
-            <w:proofErr w:type="spellEnd"/>
-          </w:p>
-        </w:tc>
-        <w:tc>
-          <w:tcPr>
-            <w:tcW w:w="992" w:type="dxa"/>
-          </w:tcPr>
-          <w:p>
-            <w:pPr>
-              <w:spacing w:before="240" w:line="360" w:lineRule="auto"/>
-              <w:jc w:val="center"/>
-              <w:cnfStyle w:val="000000000000" w:firstRow="0" w:lastRow="0" w:firstColumn="0" w:lastColumn="0" w:oddVBand="0" w:evenVBand="0" w:oddHBand="0" w:evenHBand="0" w:firstRowFirstColumn="0" w:firstRowLastColumn="0" w:lastRowFirstColumn="0" w:lastRowLastColumn="0"/>
-              <w:rPr>
-                <w:rFonts w:ascii="Times New Roman" w:hAnsi="Times New Roman" w:cs="Times New Roman"/>
-                <w:i/>
-                <w:iCs/>
-              </w:rPr>
-            </w:pPr>
-            <w:proofErr w:type="spellStart"/>
-            <w:r>
-              <w:rPr>
-                <w:rFonts w:ascii="Times New Roman" w:hAnsi="Times New Roman" w:cs="Times New Roman"/>
-                <w:i/>
-                <w:iCs/>
-              </w:rPr>
               <w:t>integer</w:t>
             </w:r>
-            <w:proofErr w:type="spellEnd"/>
           </w:p>
         </w:tc>
         <w:tc>
@@ -1168,14 +1048,12 @@
                 <w:rFonts w:ascii="Times New Roman" w:hAnsi="Times New Roman" w:cs="Times New Roman"/>
               </w:rPr>
             </w:pPr>
-            <w:proofErr w:type="spellStart"/>
             <w:r>
               <w:rPr>
                 <w:rFonts w:ascii="Times New Roman" w:hAnsi="Times New Roman" w:cs="Times New Roman"/>
               </w:rPr>
               <w:t>nst</w:t>
             </w:r>
-            <w:proofErr w:type="spellEnd"/>
           </w:p>
         </w:tc>
         <w:tc>
@@ -1193,7 +1071,6 @@
                 <w:iCs/>
               </w:rPr>
             </w:pPr>
-            <w:proofErr w:type="spellStart"/>
             <w:r>
               <w:rPr>
                 <w:rFonts w:ascii="Times New Roman" w:hAnsi="Times New Roman" w:cs="Times New Roman"/>
@@ -1202,7 +1079,6 @@
               </w:rPr>
               <w:t>integer</w:t>
             </w:r>
-            <w:proofErr w:type="spellEnd"/>
           </w:p>
         </w:tc>
         <w:tc>
@@ -1262,14 +1138,12 @@
                 <w:rFonts w:ascii="Times New Roman" w:hAnsi="Times New Roman" w:cs="Times New Roman"/>
               </w:rPr>
             </w:pPr>
-            <w:proofErr w:type="spellStart"/>
             <w:r>
               <w:rPr>
                 <w:rFonts w:ascii="Times New Roman" w:hAnsi="Times New Roman" w:cs="Times New Roman"/>
               </w:rPr>
               <w:t>dmin</w:t>
             </w:r>
-            <w:proofErr w:type="spellEnd"/>
           </w:p>
         </w:tc>
         <w:tc>
@@ -1287,7 +1161,6 @@
                 <w:iCs/>
               </w:rPr>
             </w:pPr>
-            <w:proofErr w:type="spellStart"/>
             <w:r>
               <w:rPr>
                 <w:rFonts w:ascii="Times New Roman" w:hAnsi="Times New Roman" w:cs="Times New Roman"/>
@@ -1296,7 +1169,6 @@
               </w:rPr>
               <w:t>float</w:t>
             </w:r>
-            <w:proofErr w:type="spellEnd"/>
           </w:p>
         </w:tc>
         <w:tc>
@@ -1382,7 +1254,6 @@
                 <w:iCs/>
               </w:rPr>
             </w:pPr>
-            <w:proofErr w:type="spellStart"/>
             <w:r>
               <w:rPr>
                 <w:rFonts w:ascii="Times New Roman" w:hAnsi="Times New Roman" w:cs="Times New Roman"/>
@@ -1391,7 +1262,6 @@
               </w:rPr>
               <w:t>float</w:t>
             </w:r>
-            <w:proofErr w:type="spellEnd"/>
           </w:p>
         </w:tc>
         <w:tc>
@@ -1451,14 +1321,12 @@
                 <w:rFonts w:ascii="Times New Roman" w:hAnsi="Times New Roman" w:cs="Times New Roman"/>
               </w:rPr>
             </w:pPr>
-            <w:proofErr w:type="spellStart"/>
             <w:r>
               <w:rPr>
                 <w:rFonts w:ascii="Times New Roman" w:hAnsi="Times New Roman" w:cs="Times New Roman"/>
               </w:rPr>
               <w:t>depth</w:t>
             </w:r>
-            <w:proofErr w:type="spellEnd"/>
           </w:p>
         </w:tc>
         <w:tc>
@@ -1476,7 +1344,6 @@
                 <w:iCs/>
               </w:rPr>
             </w:pPr>
-            <w:proofErr w:type="spellStart"/>
             <w:r>
               <w:rPr>
                 <w:rFonts w:ascii="Times New Roman" w:hAnsi="Times New Roman" w:cs="Times New Roman"/>
@@ -1485,7 +1352,6 @@
               </w:rPr>
               <w:t>float</w:t>
             </w:r>
-            <w:proofErr w:type="spellEnd"/>
           </w:p>
         </w:tc>
         <w:tc>
@@ -1571,7 +1437,6 @@
                 <w:iCs/>
               </w:rPr>
             </w:pPr>
-            <w:proofErr w:type="spellStart"/>
             <w:r>
               <w:rPr>
                 <w:rFonts w:ascii="Times New Roman" w:hAnsi="Times New Roman" w:cs="Times New Roman"/>
@@ -1580,7 +1445,6 @@
               </w:rPr>
               <w:t>integer</w:t>
             </w:r>
-            <w:proofErr w:type="spellEnd"/>
           </w:p>
         </w:tc>
         <w:tc>
@@ -1663,7 +1527,6 @@
                 <w:iCs/>
               </w:rPr>
             </w:pPr>
-            <w:proofErr w:type="spellStart"/>
             <w:r>
               <w:rPr>
                 <w:rFonts w:ascii="Times New Roman" w:hAnsi="Times New Roman" w:cs="Times New Roman"/>
@@ -1672,7 +1535,6 @@
               </w:rPr>
               <w:t>float</w:t>
             </w:r>
-            <w:proofErr w:type="spellEnd"/>
           </w:p>
         </w:tc>
         <w:tc>
@@ -1758,7 +1620,6 @@
                 <w:iCs/>
               </w:rPr>
             </w:pPr>
-            <w:proofErr w:type="spellStart"/>
             <w:r>
               <w:rPr>
                 <w:rFonts w:ascii="Times New Roman" w:hAnsi="Times New Roman" w:cs="Times New Roman"/>
@@ -1767,7 +1628,6 @@
               </w:rPr>
               <w:t>integer</w:t>
             </w:r>
-            <w:proofErr w:type="spellEnd"/>
           </w:p>
         </w:tc>
         <w:tc>
@@ -1827,14 +1687,12 @@
                 <w:rFonts w:ascii="Times New Roman" w:hAnsi="Times New Roman" w:cs="Times New Roman"/>
               </w:rPr>
             </w:pPr>
-            <w:proofErr w:type="spellStart"/>
             <w:r>
               <w:rPr>
                 <w:rFonts w:ascii="Times New Roman" w:hAnsi="Times New Roman" w:cs="Times New Roman"/>
               </w:rPr>
               <w:t>Month</w:t>
             </w:r>
-            <w:proofErr w:type="spellEnd"/>
           </w:p>
         </w:tc>
         <w:tc>
@@ -1852,7 +1710,6 @@
                 <w:iCs/>
               </w:rPr>
             </w:pPr>
-            <w:proofErr w:type="spellStart"/>
             <w:r>
               <w:rPr>
                 <w:rFonts w:ascii="Times New Roman" w:hAnsi="Times New Roman" w:cs="Times New Roman"/>
@@ -1861,7 +1718,6 @@
               </w:rPr>
               <w:t>integer</w:t>
             </w:r>
-            <w:proofErr w:type="spellEnd"/>
           </w:p>
         </w:tc>
         <w:tc>
@@ -1947,7 +1803,6 @@
                 <w:iCs/>
               </w:rPr>
             </w:pPr>
-            <w:proofErr w:type="spellStart"/>
             <w:r>
               <w:rPr>
                 <w:rFonts w:ascii="Times New Roman" w:hAnsi="Times New Roman" w:cs="Times New Roman"/>
@@ -1956,7 +1811,6 @@
               </w:rPr>
               <w:t>binary</w:t>
             </w:r>
-            <w:proofErr w:type="spellEnd"/>
           </w:p>
         </w:tc>
         <w:tc>
@@ -2006,6 +1860,8 @@
     <w:p>
       <w:pPr>
         <w:pStyle w:val="NormalWeb"/>
+        <w:spacing w:line="360" w:lineRule="auto"/>
+        <w:jc w:val="both"/>
       </w:pPr>
       <w:r>
         <w:rPr>
@@ -2015,116 +1871,107 @@
       </w:r>
       <w:r>
         <w:t xml:space="preserve"> </w:t>
-      </w:r>
-      <w:r>
-        <w:br/>
-      </w:r>
-      <w:r>
-        <w:t xml:space="preserve">O </w:t>
-      </w:r>
-      <w:r>
-        <w:t xml:space="preserve">projeto </w:t>
-      </w:r>
-      <w:bookmarkStart w:id="0" w:name="_GoBack"/>
-      <w:bookmarkEnd w:id="0"/>
-      <w:r>
-        <w:t xml:space="preserve">utilizará o </w:t>
-      </w:r>
-      <w:r>
-        <w:rPr>
-          <w:bCs/>
-        </w:rPr>
-        <w:t>software R</w:t>
-      </w:r>
-      <w:r>
-        <w:t xml:space="preserve"> como ferramenta central para a manipulação, análise estatística e visualizaçã</w:t>
-      </w:r>
-      <w:r>
-        <w:t>o dos dados contidos no arquivo .</w:t>
-      </w:r>
-      <w:proofErr w:type="spellStart"/>
-      <w:r>
-        <w:t>csv</w:t>
-      </w:r>
-      <w:proofErr w:type="spellEnd"/>
-      <w:r>
-        <w:t xml:space="preserve"> listado no cabeçalho desse resumo</w:t>
-      </w:r>
-      <w:r>
-        <w:t xml:space="preserve">. A gestão do projeto, o controle de versão dos scripts e a colaboração entre a equipe serão realizados com o </w:t>
-      </w:r>
-      <w:proofErr w:type="spellStart"/>
-      <w:r>
-        <w:rPr>
-          <w:bCs/>
-        </w:rPr>
-        <w:t>Git</w:t>
-      </w:r>
-      <w:proofErr w:type="spellEnd"/>
-      <w:r>
-        <w:t>,</w:t>
-      </w:r>
-      <w:r>
-        <w:t xml:space="preserve"> aplicando os conhecimentos técnico</w:t>
-      </w:r>
-      <w:r>
-        <w:t xml:space="preserve">s obtidos nas aulas sobre </w:t>
-      </w:r>
-      <w:proofErr w:type="spellStart"/>
-      <w:r>
-        <w:t>branches</w:t>
-      </w:r>
-      <w:proofErr w:type="spellEnd"/>
-      <w:r>
-        <w:t xml:space="preserve">, </w:t>
-      </w:r>
-      <w:proofErr w:type="spellStart"/>
-      <w:r>
-        <w:t>pull-requests</w:t>
-      </w:r>
-      <w:proofErr w:type="spellEnd"/>
-      <w:r>
-        <w:t xml:space="preserve">, </w:t>
-      </w:r>
-      <w:proofErr w:type="spellStart"/>
-      <w:r>
-        <w:t>commits</w:t>
-      </w:r>
-      <w:proofErr w:type="spellEnd"/>
-      <w:r>
-        <w:t>, etc</w:t>
-      </w:r>
-      <w:r>
-        <w:t>.</w:t>
       </w:r>
     </w:p>
     <w:p>
       <w:pPr>
         <w:pStyle w:val="NormalWeb"/>
+        <w:spacing w:line="360" w:lineRule="auto"/>
+        <w:ind w:firstLine="567"/>
+        <w:jc w:val="both"/>
       </w:pPr>
       <w:r>
-        <w:t xml:space="preserve">Para obtermos </w:t>
-      </w:r>
-      <w:r>
-        <w:t xml:space="preserve">uma análise mais robusta e uma cobertura aprofundada do tema, a equipe adotará uma estratégia de </w:t>
+        <w:t xml:space="preserve">O </w:t>
+      </w:r>
+      <w:r>
+        <w:t xml:space="preserve">projeto </w:t>
+      </w:r>
+      <w:r>
+        <w:t xml:space="preserve">utilizará o </w:t>
       </w:r>
       <w:r>
         <w:rPr>
           <w:bCs/>
-        </w:rPr>
-        <w:t>análises distintas</w:t>
-      </w:r>
-      <w:r>
-        <w:t>. Cada membro ficará respo</w:t>
-      </w:r>
-      <w:r>
-        <w:t>nsável por investigar partes</w:t>
-      </w:r>
-      <w:r>
-        <w:t xml:space="preserve"> específica dos dados, permitindo que a aprese</w:t>
-      </w:r>
-      <w:r>
-        <w:t>ntação final seja o mais abrangente possível</w:t>
+          <w:i/>
+          <w:iCs/>
+        </w:rPr>
+        <w:t>software</w:t>
+      </w:r>
+      <w:r>
+        <w:rPr>
+          <w:bCs/>
+        </w:rPr>
+        <w:t xml:space="preserve"> R</w:t>
+      </w:r>
+      <w:r>
+        <w:rPr>
+          <w:bCs/>
+        </w:rPr>
+        <w:t>Studio</w:t>
+      </w:r>
+      <w:r>
+        <w:t xml:space="preserve"> como ferramenta central para a manipulação, análise estatística e visualizaçã</w:t>
+      </w:r>
+      <w:r>
+        <w:t>o dos dados contidos no arquivo .csv listado no cabeçalho desse resumo</w:t>
+      </w:r>
+      <w:r>
+        <w:t xml:space="preserve">. A gestão do projeto, o controle de versão dos </w:t>
+      </w:r>
+      <w:r>
+        <w:rPr>
+          <w:i/>
+          <w:iCs/>
+        </w:rPr>
+        <w:t>scripts</w:t>
+      </w:r>
+      <w:r>
+        <w:t xml:space="preserve"> e a colaboração entre a equipe serão realizados com o </w:t>
+      </w:r>
+      <w:r>
+        <w:rPr>
+          <w:bCs/>
+        </w:rPr>
+        <w:t>Git</w:t>
+      </w:r>
+      <w:r>
+        <w:t>,</w:t>
+      </w:r>
+      <w:r>
+        <w:t xml:space="preserve"> aplicando os conhecimentos técnico</w:t>
+      </w:r>
+      <w:r>
+        <w:t xml:space="preserve">s obtidos nas aulas sobre </w:t>
+      </w:r>
+      <w:r>
+        <w:rPr>
+          <w:i/>
+          <w:iCs/>
+        </w:rPr>
+        <w:t>branches</w:t>
+      </w:r>
+      <w:r>
+        <w:t xml:space="preserve">, </w:t>
+      </w:r>
+      <w:r>
+        <w:rPr>
+          <w:i/>
+          <w:iCs/>
+        </w:rPr>
+        <w:t>pull-requests</w:t>
+      </w:r>
+      <w:r>
+        <w:t xml:space="preserve">, </w:t>
+      </w:r>
+      <w:r>
+        <w:rPr>
+          <w:i/>
+          <w:iCs/>
+        </w:rPr>
+        <w:t>commits</w:t>
+      </w:r>
+      <w:r>
+        <w:t>, etc</w:t>
       </w:r>
       <w:r>
         <w:t>.</w:t>
@@ -2132,21 +1979,44 @@
     </w:p>
     <w:p>
       <w:pPr>
-        <w:spacing w:before="240" w:line="360" w:lineRule="auto"/>
+        <w:pStyle w:val="NormalWeb"/>
+        <w:spacing w:line="360" w:lineRule="auto"/>
+        <w:ind w:firstLine="567"/>
         <w:jc w:val="both"/>
-        <w:rPr>
-          <w:rFonts w:ascii="Times New Roman" w:hAnsi="Times New Roman" w:cs="Times New Roman"/>
-        </w:rPr>
       </w:pPr>
-    </w:p>
-    <w:p>
-      <w:pPr>
-        <w:spacing w:before="240" w:line="360" w:lineRule="auto"/>
-        <w:jc w:val="both"/>
-        <w:rPr>
-          <w:rFonts w:ascii="Times New Roman" w:hAnsi="Times New Roman" w:cs="Times New Roman"/>
-        </w:rPr>
-      </w:pPr>
+      <w:r>
+        <w:t xml:space="preserve">Para obtermos </w:t>
+      </w:r>
+      <w:r>
+        <w:t xml:space="preserve">uma análise mais robusta e uma cobertura aprofundada do tema, a equipe adotará uma estratégia de </w:t>
+      </w:r>
+      <w:r>
+        <w:rPr>
+          <w:bCs/>
+        </w:rPr>
+        <w:t>análises distintas</w:t>
+      </w:r>
+      <w:r>
+        <w:t>. Cada membro ficará respo</w:t>
+      </w:r>
+      <w:r>
+        <w:t>nsável por investigar partes</w:t>
+      </w:r>
+      <w:r>
+        <w:t xml:space="preserve"> específica</w:t>
+      </w:r>
+      <w:r>
+        <w:t>s</w:t>
+      </w:r>
+      <w:r>
+        <w:t xml:space="preserve"> dos dados, permitindo que a aprese</w:t>
+      </w:r>
+      <w:r>
+        <w:t>ntação final seja o mais abrangente possível</w:t>
+      </w:r>
+      <w:r>
+        <w:t>.</w:t>
+      </w:r>
     </w:p>
     <w:sectPr>
       <w:pgSz w:w="11906" w:h="16838"/>
@@ -2159,7 +2029,7 @@
 </file>
 
 <file path=word/numbering.xml><?xml version="1.0" encoding="utf-8"?>
-<w:numbering xmlns:wpc="http://schemas.microsoft.com/office/word/2010/wordprocessingCanvas" xmlns:cx="http://schemas.microsoft.com/office/drawing/2014/chartex" xmlns:cx1="http://schemas.microsoft.com/office/drawing/2015/9/8/chartex" xmlns:mc="http://schemas.openxmlformats.org/markup-compatibility/2006" xmlns:o="urn:schemas-microsoft-com:office:office" xmlns:r="http://schemas.openxmlformats.org/officeDocument/2006/relationships" xmlns:m="http://schemas.openxmlformats.org/officeDocument/2006/math" xmlns:v="urn:schemas-microsoft-com:vml" xmlns:wp14="http://schemas.microsoft.com/office/word/2010/wordprocessingDrawing" xmlns:wp="http://schemas.openxmlformats.org/drawingml/2006/wordprocessingDrawing" xmlns:w10="urn:schemas-microsoft-com:office:word" xmlns:w="http://schemas.openxmlformats.org/wordprocessingml/2006/main" xmlns:w14="http://schemas.microsoft.com/office/word/2010/wordml" xmlns:w15="http://schemas.microsoft.com/office/word/2012/wordml" xmlns:w16se="http://schemas.microsoft.com/office/word/2015/wordml/symex" xmlns:wpg="http://schemas.microsoft.com/office/word/2010/wordprocessingGroup" xmlns:wpi="http://schemas.microsoft.com/office/word/2010/wordprocessingInk" xmlns:wne="http://schemas.microsoft.com/office/word/2006/wordml" xmlns:wps="http://schemas.microsoft.com/office/word/2010/wordprocessingShape" mc:Ignorable="w14 w15 w16se wp14">
+<w:numbering xmlns:wpc="http://schemas.microsoft.com/office/word/2010/wordprocessingCanvas" xmlns:cx="http://schemas.microsoft.com/office/drawing/2014/chartex" xmlns:cx1="http://schemas.microsoft.com/office/drawing/2015/9/8/chartex" xmlns:cx2="http://schemas.microsoft.com/office/drawing/2015/10/21/chartex" xmlns:cx3="http://schemas.microsoft.com/office/drawing/2016/5/9/chartex" xmlns:cx4="http://schemas.microsoft.com/office/drawing/2016/5/10/chartex" xmlns:cx5="http://schemas.microsoft.com/office/drawing/2016/5/11/chartex" xmlns:cx6="http://schemas.microsoft.com/office/drawing/2016/5/12/chartex" xmlns:cx7="http://schemas.microsoft.com/office/drawing/2016/5/13/chartex" xmlns:cx8="http://schemas.microsoft.com/office/drawing/2016/5/14/chartex" xmlns:mc="http://schemas.openxmlformats.org/markup-compatibility/2006" xmlns:aink="http://schemas.microsoft.com/office/drawing/2016/ink" xmlns:am3d="http://schemas.microsoft.com/office/drawing/2017/model3d" xmlns:o="urn:schemas-microsoft-com:office:office" xmlns:oel="http://schemas.microsoft.com/office/2019/extlst" xmlns:r="http://schemas.openxmlformats.org/officeDocument/2006/relationships" xmlns:m="http://schemas.openxmlformats.org/officeDocument/2006/math" xmlns:v="urn:schemas-microsoft-com:vml" xmlns:wp14="http://schemas.microsoft.com/office/word/2010/wordprocessingDrawing" xmlns:wp="http://schemas.openxmlformats.org/drawingml/2006/wordprocessingDrawing" xmlns:w10="urn:schemas-microsoft-com:office:word" xmlns:w="http://schemas.openxmlformats.org/wordprocessingml/2006/main" xmlns:w14="http://schemas.microsoft.com/office/word/2010/wordml" xmlns:w15="http://schemas.microsoft.com/office/word/2012/wordml" xmlns:w16cex="http://schemas.microsoft.com/office/word/2018/wordml/cex" xmlns:w16cid="http://schemas.microsoft.com/office/word/2016/wordml/cid" xmlns:w16="http://schemas.microsoft.com/office/word/2018/wordml" xmlns:w16du="http://schemas.microsoft.com/office/word/2023/wordml/word16du" xmlns:w16sdtdh="http://schemas.microsoft.com/office/word/2020/wordml/sdtdatahash" xmlns:w16sdtfl="http://schemas.microsoft.com/office/word/2024/wordml/sdtformatlock" xmlns:w16se="http://schemas.microsoft.com/office/word/2015/wordml/symex" xmlns:wpg="http://schemas.microsoft.com/office/word/2010/wordprocessingGroup" xmlns:wpi="http://schemas.microsoft.com/office/word/2010/wordprocessingInk" xmlns:wne="http://schemas.microsoft.com/office/word/2006/wordml" xmlns:wps="http://schemas.microsoft.com/office/word/2010/wordprocessingShape" mc:Ignorable="w14 w15 w16se w16cid w16 w16cex w16sdtdh w16sdtfl w16du wp14">
   <w:abstractNum w:abstractNumId="0" w15:restartNumberingAfterBreak="0">
     <w:nsid w:val="2D25138E"/>
     <w:multiLevelType w:val="hybridMultilevel"/>
@@ -2273,14 +2143,14 @@
       </w:rPr>
     </w:lvl>
   </w:abstractNum>
-  <w:num w:numId="1">
+  <w:num w:numId="1" w16cid:durableId="2062552244">
     <w:abstractNumId w:val="0"/>
   </w:num>
 </w:numbering>
 </file>
 
 <file path=word/styles.xml><?xml version="1.0" encoding="utf-8"?>
-<w:styles xmlns:mc="http://schemas.openxmlformats.org/markup-compatibility/2006" xmlns:r="http://schemas.openxmlformats.org/officeDocument/2006/relationships" xmlns:w="http://schemas.openxmlformats.org/wordprocessingml/2006/main" xmlns:w14="http://schemas.microsoft.com/office/word/2010/wordml" xmlns:w15="http://schemas.microsoft.com/office/word/2012/wordml" xmlns:w16se="http://schemas.microsoft.com/office/word/2015/wordml/symex" mc:Ignorable="w14 w15 w16se">
+<w:styles xmlns:mc="http://schemas.openxmlformats.org/markup-compatibility/2006" xmlns:r="http://schemas.openxmlformats.org/officeDocument/2006/relationships" xmlns:w="http://schemas.openxmlformats.org/wordprocessingml/2006/main" xmlns:w14="http://schemas.microsoft.com/office/word/2010/wordml" xmlns:w15="http://schemas.microsoft.com/office/word/2012/wordml" xmlns:w16cex="http://schemas.microsoft.com/office/word/2018/wordml/cex" xmlns:w16cid="http://schemas.microsoft.com/office/word/2016/wordml/cid" xmlns:w16="http://schemas.microsoft.com/office/word/2018/wordml" xmlns:w16du="http://schemas.microsoft.com/office/word/2023/wordml/word16du" xmlns:w16sdtdh="http://schemas.microsoft.com/office/word/2020/wordml/sdtdatahash" xmlns:w16sdtfl="http://schemas.microsoft.com/office/word/2024/wordml/sdtformatlock" xmlns:w16se="http://schemas.microsoft.com/office/word/2015/wordml/symex" mc:Ignorable="w14 w15 w16se w16cid w16 w16cex w16sdtdh w16sdtfl w16du">
   <w:docDefaults>
     <w:rPrDefault>
       <w:rPr>
@@ -2298,7 +2168,7 @@
       </w:pPr>
     </w:pPrDefault>
   </w:docDefaults>
-  <w:latentStyles w:defLockedState="0" w:defUIPriority="99" w:defSemiHidden="0" w:defUnhideWhenUsed="0" w:defQFormat="0" w:count="371">
+  <w:latentStyles w:defLockedState="0" w:defUIPriority="99" w:defSemiHidden="0" w:defUnhideWhenUsed="0" w:defQFormat="0" w:count="376">
     <w:lsdException w:name="Normal" w:uiPriority="0" w:qFormat="1"/>
     <w:lsdException w:name="heading 1" w:uiPriority="9" w:qFormat="1"/>
     <w:lsdException w:name="heading 2" w:semiHidden="1" w:uiPriority="9" w:unhideWhenUsed="1" w:qFormat="1"/>
@@ -2670,6 +2540,11 @@
     <w:lsdException w:name="List Table 5 Dark Accent 6" w:uiPriority="50"/>
     <w:lsdException w:name="List Table 6 Colorful Accent 6" w:uiPriority="51"/>
     <w:lsdException w:name="List Table 7 Colorful Accent 6" w:uiPriority="52"/>
+    <w:lsdException w:name="Mention" w:semiHidden="1" w:unhideWhenUsed="1"/>
+    <w:lsdException w:name="Smart Hyperlink" w:semiHidden="1" w:unhideWhenUsed="1"/>
+    <w:lsdException w:name="Hashtag" w:semiHidden="1" w:unhideWhenUsed="1"/>
+    <w:lsdException w:name="Unresolved Mention" w:semiHidden="1" w:unhideWhenUsed="1"/>
+    <w:lsdException w:name="Smart Link" w:semiHidden="1" w:unhideWhenUsed="1"/>
   </w:latentStyles>
   <w:style w:type="paragraph" w:default="1" w:styleId="Normal">
     <w:name w:val="Normal"/>
@@ -3202,8 +3077,8 @@
       <w:u w:val="single"/>
     </w:rPr>
   </w:style>
-  <w:style w:type="character" w:customStyle="1" w:styleId="UnresolvedMention">
-    <w:name w:val="Unresolved Mention"/>
+  <w:style w:type="character" w:customStyle="1" w:styleId="MenoPendente1">
+    <w:name w:val="Menção Pendente1"/>
     <w:basedOn w:val="Fontepargpadro"/>
     <w:uiPriority w:val="99"/>
     <w:semiHidden/>
@@ -3233,7 +3108,7 @@
       </w:tblBorders>
     </w:tblPr>
   </w:style>
-  <w:style w:type="table" w:styleId="TabelaSimples2">
+  <w:style w:type="table" w:styleId="SimplesTabela2">
     <w:name w:val="Plain Table 2"/>
     <w:basedOn w:val="Tabelanormal"/>
     <w:uiPriority w:val="42"/>
@@ -3317,7 +3192,6 @@
     <w:name w:val="Normal (Web)"/>
     <w:basedOn w:val="Normal"/>
     <w:uiPriority w:val="99"/>
-    <w:semiHidden/>
     <w:unhideWhenUsed/>
     <w:rsid w:val="00431B2E"/>
     <w:pPr>

</xml_diff>